<commit_message>
Añadida una pequeña sección ¿Qué es Pandoc?
</commit_message>
<xml_diff>
--- a/out/documento.docx
+++ b/out/documento.docx
@@ -517,8 +517,34 @@
       <w:pPr>
         <w:pStyle w:val="Heading1"/>
       </w:pPr>
-      <w:bookmarkStart w:id="25" w:name="qué-necesitas-tener-instalado"/>
+      <w:bookmarkStart w:id="25" w:name="qué-es-pandoc"/>
       <w:bookmarkEnd w:id="25"/>
+      <w:r>
+        <w:t xml:space="preserve">¿Qué es Pandoc?</w:t>
+      </w:r>
+    </w:p>
+    <w:p>
+      <w:pPr>
+        <w:pStyle w:val="FirstParagraph"/>
+      </w:pPr>
+      <w:r>
+        <w:t xml:space="preserve">Como explican en [http://pandoc.org], Pandoc es una librería en Haskell para hacer conversión de documentos de un formato markup a otro. Y también es una herramienta de terminal de comandos que usa esa librería.</w:t>
+      </w:r>
+    </w:p>
+    <w:p>
+      <w:pPr>
+        <w:pStyle w:val="BodyText"/>
+      </w:pPr>
+      <w:r>
+        <w:t xml:space="preserve">Lo que nos permite Pandoc a la hora de documentar un proyecto es mantener la documentación en un formato abierto y sencillo (markdown) y generar salidas en distintos formatos (pdf, mediawiki, epub, html, etc) con un simple comando.</w:t>
+      </w:r>
+    </w:p>
+    <w:p>
+      <w:pPr>
+        <w:pStyle w:val="Heading1"/>
+      </w:pPr>
+      <w:bookmarkStart w:id="26" w:name="qué-necesitas-tener-instalado"/>
+      <w:bookmarkEnd w:id="26"/>
       <w:r>
         <w:t xml:space="preserve">¿Qué necesitas tener instalado?</w:t>
       </w:r>
@@ -599,8 +625,8 @@
       <w:pPr>
         <w:pStyle w:val="Heading1"/>
       </w:pPr>
-      <w:bookmarkStart w:id="26" w:name="chuletario-de-pandoc"/>
-      <w:bookmarkEnd w:id="26"/>
+      <w:bookmarkStart w:id="27" w:name="chuletario-de-pandoc"/>
+      <w:bookmarkEnd w:id="27"/>
       <w:r>
         <w:t xml:space="preserve">Chuletario de Pandoc</w:t>
       </w:r>
@@ -609,8 +635,8 @@
       <w:pPr>
         <w:pStyle w:val="Heading2"/>
       </w:pPr>
-      <w:bookmarkStart w:id="27" w:name="backslash-escapes"/>
-      <w:bookmarkEnd w:id="27"/>
+      <w:bookmarkStart w:id="28" w:name="backslash-escapes"/>
+      <w:bookmarkEnd w:id="28"/>
       <w:r>
         <w:t xml:space="preserve">Backslash Escapes</w:t>
       </w:r>
@@ -642,8 +668,8 @@
       <w:pPr>
         <w:pStyle w:val="Heading2"/>
       </w:pPr>
-      <w:bookmarkStart w:id="28" w:name="bloque-de-título"/>
-      <w:bookmarkEnd w:id="28"/>
+      <w:bookmarkStart w:id="29" w:name="bloque-de-título"/>
+      <w:bookmarkEnd w:id="29"/>
       <w:r>
         <w:t xml:space="preserve">Bloque de título</w:t>
       </w:r>
@@ -690,12 +716,12 @@
         <w:pStyle w:val="FirstParagraph"/>
       </w:pPr>
       <w:r>
-        <w:t xml:space="preserve">Alternativamente se puede usar un bloque de título mucho más completo mediante el formato</w:t>
-      </w:r>
-      <w:r>
-        <w:t xml:space="preserve"> </w:t>
-      </w:r>
-      <w:hyperlink r:id="rId29">
+        <w:t xml:space="preserve">Alternativamente se puede usar otro estilo para el bloque de título, mucho más completo, en formato</w:t>
+      </w:r>
+      <w:r>
+        <w:t xml:space="preserve"> </w:t>
+      </w:r>
+      <w:hyperlink r:id="rId30">
         <w:r>
           <w:rPr>
             <w:rStyle w:val="Hyperlink"/>
@@ -721,7 +747,7 @@
         <w:rPr>
           <w:rStyle w:val="FootnoteReference"/>
         </w:rPr>
-        <w:footnoteReference w:id="30"/>
+        <w:footnoteReference w:id="31"/>
       </w:r>
       <w:r>
         <w:t xml:space="preserve">.</w:t>
@@ -762,16 +788,16 @@
         <w:rPr>
           <w:rStyle w:val="VerbatimChar"/>
         </w:rPr>
-        <w:t xml:space="preserve">- Autor Uno &lt;autor.uno@gmail.com&gt;</w:t>
-      </w:r>
-      <w:r>
-        <w:br w:type="textWrapping"/>
-      </w:r>
-      <w:r>
-        <w:rPr>
-          <w:rStyle w:val="VerbatimChar"/>
-        </w:rPr>
-        <w:t xml:space="preserve">- Otro autor &lt;otroautor@gmail.com&gt;</w:t>
+        <w:t xml:space="preserve">- Autor Uno &lt;autor.uno@correo.com&gt;</w:t>
+      </w:r>
+      <w:r>
+        <w:br w:type="textWrapping"/>
+      </w:r>
+      <w:r>
+        <w:rPr>
+          <w:rStyle w:val="VerbatimChar"/>
+        </w:rPr>
+        <w:t xml:space="preserve">- Otro autor &lt;otroautor@correo.com&gt;</w:t>
       </w:r>
       <w:r>
         <w:br w:type="textWrapping"/>
@@ -859,8 +885,8 @@
       <w:pPr>
         <w:pStyle w:val="Heading2"/>
       </w:pPr>
-      <w:bookmarkStart w:id="31" w:name="incrustar-tex-y-html"/>
-      <w:bookmarkEnd w:id="31"/>
+      <w:bookmarkStart w:id="32" w:name="incrustar-tex-y-html"/>
+      <w:bookmarkEnd w:id="32"/>
       <w:r>
         <w:t xml:space="preserve">Incrustar TeX y HTML</w:t>
       </w:r>
@@ -893,8 +919,8 @@
       <w:pPr>
         <w:pStyle w:val="Heading2"/>
       </w:pPr>
-      <w:bookmarkStart w:id="32" w:name="párrafos-y-retornos-de-línea"/>
-      <w:bookmarkEnd w:id="32"/>
+      <w:bookmarkStart w:id="33" w:name="párrafos-y-retornos-de-línea"/>
+      <w:bookmarkEnd w:id="33"/>
       <w:r>
         <w:t xml:space="preserve">Párrafos y retornos de línea</w:t>
       </w:r>
@@ -927,8 +953,8 @@
       <w:pPr>
         <w:pStyle w:val="Heading2"/>
       </w:pPr>
-      <w:bookmarkStart w:id="33" w:name="itálica-negrita-superescrito-subesctrito-tachado"/>
-      <w:bookmarkEnd w:id="33"/>
+      <w:bookmarkStart w:id="34" w:name="itálica-negrita-superescrito-subesctrito-tachado"/>
+      <w:bookmarkEnd w:id="34"/>
       <w:r>
         <w:t xml:space="preserve">Itálica, negrita, superescrito, subesctrito, tachado</w:t>
       </w:r>
@@ -1029,8 +1055,8 @@
       <w:pPr>
         <w:pStyle w:val="Heading2"/>
       </w:pPr>
-      <w:bookmarkStart w:id="34" w:name="tex-matématico-o-código-incrustado-en-linea"/>
-      <w:bookmarkEnd w:id="34"/>
+      <w:bookmarkStart w:id="35" w:name="tex-matématico-o-código-incrustado-en-linea"/>
+      <w:bookmarkEnd w:id="35"/>
       <w:r>
         <w:t xml:space="preserve">TeX matématico o código incrustado en linea</w:t>
       </w:r>
@@ -1068,8 +1094,8 @@
       <w:pPr>
         <w:pStyle w:val="Heading2"/>
       </w:pPr>
-      <w:bookmarkStart w:id="35" w:name="enlaces-e-imágenes"/>
-      <w:bookmarkEnd w:id="35"/>
+      <w:bookmarkStart w:id="36" w:name="enlaces-e-imágenes"/>
+      <w:bookmarkEnd w:id="36"/>
       <w:r>
         <w:t xml:space="preserve">Enlaces e imágenes</w:t>
       </w:r>
@@ -1188,8 +1214,8 @@
       <w:pPr>
         <w:pStyle w:val="Heading2"/>
       </w:pPr>
-      <w:bookmarkStart w:id="36" w:name="notas-al-pie-de-página"/>
-      <w:bookmarkEnd w:id="36"/>
+      <w:bookmarkStart w:id="37" w:name="notas-al-pie-de-página"/>
+      <w:bookmarkEnd w:id="37"/>
       <w:r>
         <w:t xml:space="preserve">Notas al pie de página</w:t>
       </w:r>
@@ -1263,8 +1289,8 @@
       <w:pPr>
         <w:pStyle w:val="Heading2"/>
       </w:pPr>
-      <w:bookmarkStart w:id="37" w:name="citas"/>
-      <w:bookmarkEnd w:id="37"/>
+      <w:bookmarkStart w:id="38" w:name="citas"/>
+      <w:bookmarkEnd w:id="38"/>
       <w:r>
         <w:t xml:space="preserve">Citas</w:t>
       </w:r>
@@ -1374,8 +1400,8 @@
       <w:pPr>
         <w:pStyle w:val="Heading2"/>
       </w:pPr>
-      <w:bookmarkStart w:id="38" w:name="encabezados"/>
-      <w:bookmarkEnd w:id="38"/>
+      <w:bookmarkStart w:id="39" w:name="encabezados"/>
+      <w:bookmarkEnd w:id="39"/>
       <w:r>
         <w:t xml:space="preserve">Encabezados</w:t>
       </w:r>
@@ -1475,8 +1501,8 @@
       <w:pPr>
         <w:pStyle w:val="Heading2"/>
       </w:pPr>
-      <w:bookmarkStart w:id="39" w:name="listas"/>
-      <w:bookmarkEnd w:id="39"/>
+      <w:bookmarkStart w:id="40" w:name="listas"/>
+      <w:bookmarkEnd w:id="40"/>
       <w:r>
         <w:t xml:space="preserve">Listas</w:t>
       </w:r>
@@ -1485,8 +1511,8 @@
       <w:pPr>
         <w:pStyle w:val="Heading4"/>
       </w:pPr>
-      <w:bookmarkStart w:id="40" w:name="listas-ordenadas"/>
-      <w:bookmarkEnd w:id="40"/>
+      <w:bookmarkStart w:id="41" w:name="listas-ordenadas"/>
+      <w:bookmarkEnd w:id="41"/>
       <w:r>
         <w:t xml:space="preserve">Listas Ordenadas</w:t>
       </w:r>
@@ -1542,8 +1568,8 @@
       <w:pPr>
         <w:pStyle w:val="Heading4"/>
       </w:pPr>
-      <w:bookmarkStart w:id="41" w:name="listas-desordenadas"/>
-      <w:bookmarkEnd w:id="41"/>
+      <w:bookmarkStart w:id="42" w:name="listas-desordenadas"/>
+      <w:bookmarkEnd w:id="42"/>
       <w:r>
         <w:t xml:space="preserve">Listas desordenadas</w:t>
       </w:r>
@@ -1626,8 +1652,8 @@
       <w:pPr>
         <w:pStyle w:val="Heading4"/>
       </w:pPr>
-      <w:bookmarkStart w:id="42" w:name="listas-de-definición"/>
-      <w:bookmarkEnd w:id="42"/>
+      <w:bookmarkStart w:id="43" w:name="listas-de-definición"/>
+      <w:bookmarkEnd w:id="43"/>
       <w:r>
         <w:t xml:space="preserve">Listas de definición</w:t>
       </w:r>
@@ -1710,8 +1736,8 @@
       <w:pPr>
         <w:pStyle w:val="Heading2"/>
       </w:pPr>
-      <w:bookmarkStart w:id="43" w:name="blockquotes"/>
-      <w:bookmarkEnd w:id="43"/>
+      <w:bookmarkStart w:id="44" w:name="blockquotes"/>
+      <w:bookmarkEnd w:id="44"/>
       <w:r>
         <w:t xml:space="preserve">Blockquotes</w:t>
       </w:r>
@@ -1748,8 +1774,8 @@
       <w:pPr>
         <w:pStyle w:val="Heading2"/>
       </w:pPr>
-      <w:bookmarkStart w:id="44" w:name="tablas"/>
-      <w:bookmarkEnd w:id="44"/>
+      <w:bookmarkStart w:id="45" w:name="tablas"/>
+      <w:bookmarkEnd w:id="45"/>
       <w:r>
         <w:t xml:space="preserve">Tablas</w:t>
       </w:r>
@@ -1829,7 +1855,7 @@
       <w:r>
         <w:t xml:space="preserve"> </w:t>
       </w:r>
-      <w:hyperlink r:id="rId45">
+      <w:hyperlink r:id="rId46">
         <w:r>
           <w:rPr>
             <w:rStyle w:val="Hyperlink"/>
@@ -1845,8 +1871,8 @@
       <w:pPr>
         <w:pStyle w:val="Heading2"/>
       </w:pPr>
-      <w:bookmarkStart w:id="46" w:name="bloques-de-código"/>
-      <w:bookmarkEnd w:id="46"/>
+      <w:bookmarkStart w:id="47" w:name="bloques-de-código"/>
+      <w:bookmarkEnd w:id="47"/>
       <w:r>
         <w:t xml:space="preserve">Bloques de código</w:t>
       </w:r>
@@ -1947,8 +1973,8 @@
       <w:pPr>
         <w:pStyle w:val="Heading2"/>
       </w:pPr>
-      <w:bookmarkStart w:id="47" w:name="lineas-horizontales"/>
-      <w:bookmarkEnd w:id="47"/>
+      <w:bookmarkStart w:id="48" w:name="lineas-horizontales"/>
+      <w:bookmarkEnd w:id="48"/>
       <w:r>
         <w:t xml:space="preserve">Lineas horizontales</w:t>
       </w:r>
@@ -1994,8 +2020,8 @@
       <w:pPr>
         <w:pStyle w:val="Heading2"/>
       </w:pPr>
-      <w:bookmarkStart w:id="48" w:name="bloques-verbatim"/>
-      <w:bookmarkEnd w:id="48"/>
+      <w:bookmarkStart w:id="49" w:name="bloques-verbatim"/>
+      <w:bookmarkEnd w:id="49"/>
       <w:r>
         <w:t xml:space="preserve">Bloques verbatim</w:t>
       </w:r>
@@ -2032,8 +2058,8 @@
       <w:pPr>
         <w:pStyle w:val="Heading1"/>
       </w:pPr>
-      <w:bookmarkStart w:id="49" w:name="en-que-me-he-basado-o-copiado-si-lo-prefieres"/>
-      <w:bookmarkEnd w:id="49"/>
+      <w:bookmarkStart w:id="50" w:name="en-que-me-he-basado-o-copiado-si-lo-prefieres"/>
+      <w:bookmarkEnd w:id="50"/>
       <w:r>
         <w:t xml:space="preserve">En que me he basado (o copiado si lo prefieres)</w:t>
       </w:r>
@@ -2052,7 +2078,7 @@
       <w:r>
         <w:t xml:space="preserve"> </w:t>
       </w:r>
-      <w:hyperlink r:id="rId50">
+      <w:hyperlink r:id="rId51">
         <w:r>
           <w:rPr>
             <w:rStyle w:val="Hyperlink"/>
@@ -2081,7 +2107,7 @@
       <w:r>
         <w:t xml:space="preserve"> </w:t>
       </w:r>
-      <w:hyperlink r:id="rId51">
+      <w:hyperlink r:id="rId52">
         <w:r>
           <w:rPr>
             <w:rStyle w:val="Hyperlink"/>
@@ -2098,7 +2124,7 @@
       <w:r>
         <w:t xml:space="preserve"> </w:t>
       </w:r>
-      <w:hyperlink r:id="rId52">
+      <w:hyperlink r:id="rId53">
         <w:r>
           <w:rPr>
             <w:rStyle w:val="Hyperlink"/>
@@ -2143,7 +2169,7 @@
       </w:r>
     </w:p>
   </w:footnote>
-  <w:footnote w:id="30">
+  <w:footnote w:id="31">
     <w:p>
       <w:pPr>
         <w:pStyle w:val="FootnoteText"/>
@@ -2158,7 +2184,7 @@
         <w:t xml:space="preserve"> </w:t>
       </w:r>
       <w:r>
-        <w:t xml:space="preserve">Ojo por que en el makefile se especifica el lenguaje, asi que la variable del bloque de título no va a tener efecto en este caso.</w:t>
+        <w:t xml:space="preserve">Ojo por que en el makefile propuesto se especifica el lenguaje, asi que la variable del bloque de título no va a tener efecto en este caso.</w:t>
       </w:r>
     </w:p>
   </w:footnote>
@@ -2249,7 +2275,7 @@
     </w:lvl>
   </w:abstractNum>
   <w:abstractNum w:abstractNumId="990">
-    <w:nsid w:val="8c650fa1"/>
+    <w:nsid w:val="73fd265b"/>
     <w:multiLevelType w:val="multilevel"/>
     <w:lvl w:ilvl="0">
       <w:numFmt w:val="bullet"/>
@@ -2330,7 +2356,7 @@
     </w:lvl>
   </w:abstractNum>
   <w:abstractNum w:abstractNumId="991">
-    <w:nsid w:val="d1bd73f6"/>
+    <w:nsid w:val="a3eafb88"/>
     <w:multiLevelType w:val="multilevel"/>
     <w:lvl w:ilvl="0">
       <w:numFmt w:val="bullet"/>

</xml_diff>

<commit_message>
Corregido un error tipográfico.
</commit_message>
<xml_diff>
--- a/out/documento.docx
+++ b/out/documento.docx
@@ -528,7 +528,7 @@
         <w:pStyle w:val="FirstParagraph"/>
       </w:pPr>
       <w:r>
-        <w:t xml:space="preserve">Como explican en [http://pandoc.org], Pandoc es una librería en Haskell para hacer conversión de documentos de un formato markup a otro. Y también es una herramienta de terminal de comandos que usa esa librería.</w:t>
+        <w:t xml:space="preserve">Como explican en http://pandoc.org, Pandoc es una librería en Haskell para hacer conversión de documentos de un formato markup a otro. Y también es una herramienta de terminal de comandos que usa esa librería.</w:t>
       </w:r>
     </w:p>
     <w:p>
@@ -2275,7 +2275,7 @@
     </w:lvl>
   </w:abstractNum>
   <w:abstractNum w:abstractNumId="990">
-    <w:nsid w:val="73fd265b"/>
+    <w:nsid w:val="4506f4ce"/>
     <w:multiLevelType w:val="multilevel"/>
     <w:lvl w:ilvl="0">
       <w:numFmt w:val="bullet"/>
@@ -2356,7 +2356,7 @@
     </w:lvl>
   </w:abstractNum>
   <w:abstractNum w:abstractNumId="991">
-    <w:nsid w:val="a3eafb88"/>
+    <w:nsid w:val="3941d47d"/>
     <w:multiLevelType w:val="multilevel"/>
     <w:lvl w:ilvl="0">
       <w:numFmt w:val="bullet"/>

</xml_diff>

<commit_message>
Añadida sección de instalación de Pandoc
</commit_message>
<xml_diff>
--- a/out/documento.docx
+++ b/out/documento.docx
@@ -623,10 +623,144 @@
     </w:p>
     <w:p>
       <w:pPr>
+        <w:pStyle w:val="Heading2"/>
+      </w:pPr>
+      <w:bookmarkStart w:id="27" w:name="instalación-de-pandoc"/>
+      <w:bookmarkEnd w:id="27"/>
+      <w:r>
+        <w:t xml:space="preserve">Instalación de Pandoc</w:t>
+      </w:r>
+    </w:p>
+    <w:p>
+      <w:pPr>
+        <w:pStyle w:val="FirstParagraph"/>
+      </w:pPr>
+      <w:r>
+        <w:t xml:space="preserve">Los paquetes de Pandoc están disponibles en la</w:t>
+      </w:r>
+      <w:r>
+        <w:t xml:space="preserve"> </w:t>
+      </w:r>
+      <w:hyperlink r:id="rId28">
+        <w:r>
+          <w:rPr>
+            <w:rStyle w:val="Hyperlink"/>
+          </w:rPr>
+          <w:t xml:space="preserve">página de descargas del proyecto</w:t>
+        </w:r>
+      </w:hyperlink>
+      <w:r>
+        <w:t xml:space="preserve">. En el caso de Ubuntu se instala sin más que descargar el paquete y abrirlo con el Centro de Software.</w:t>
+      </w:r>
+    </w:p>
+    <w:p>
+      <w:pPr>
+        <w:pStyle w:val="Heading2"/>
+      </w:pPr>
+      <w:bookmarkStart w:id="29" w:name="instalación-de-plantillas-de-pandoc"/>
+      <w:bookmarkEnd w:id="29"/>
+      <w:r>
+        <w:t xml:space="preserve">Instalación de plantillas de Pandoc</w:t>
+      </w:r>
+    </w:p>
+    <w:p>
+      <w:pPr>
+        <w:pStyle w:val="FirstParagraph"/>
+      </w:pPr>
+      <w:r>
+        <w:t xml:space="preserve">Hay muchas plantillas para generar documentación con Pandoc, puestas a disposición de la comunidad. De momento nos hemos limitado a las plantillas del creador de Pandoc:</w:t>
+      </w:r>
+    </w:p>
+    <w:p>
+      <w:pPr>
+        <w:pStyle w:val="SourceCode"/>
+      </w:pPr>
+      <w:r>
+        <w:rPr>
+          <w:rStyle w:val="VerbatimChar"/>
+        </w:rPr>
+        <w:t xml:space="preserve">cd </w:t>
+      </w:r>
+      <w:r>
+        <w:br w:type="textWrapping"/>
+      </w:r>
+      <w:r>
+        <w:rPr>
+          <w:rStyle w:val="VerbatimChar"/>
+        </w:rPr>
+        <w:t xml:space="preserve">mkdir .pandoc</w:t>
+      </w:r>
+      <w:r>
+        <w:br w:type="textWrapping"/>
+      </w:r>
+      <w:r>
+        <w:rPr>
+          <w:rStyle w:val="VerbatimChar"/>
+        </w:rPr>
+        <w:t xml:space="preserve">cd .pandoc</w:t>
+      </w:r>
+      <w:r>
+        <w:br w:type="textWrapping"/>
+      </w:r>
+      <w:r>
+        <w:rPr>
+          <w:rStyle w:val="VerbatimChar"/>
+        </w:rPr>
+        <w:t xml:space="preserve">git clone https://github.com/jgm/pandoc-templates templates</w:t>
+      </w:r>
+    </w:p>
+    <w:p>
+      <w:pPr>
+        <w:pStyle w:val="FirstParagraph"/>
+      </w:pPr>
+      <w:r>
+        <w:t xml:space="preserve">Esto dejará las plantillas en el directorio</w:t>
+      </w:r>
+      <w:r>
+        <w:t xml:space="preserve"> </w:t>
+      </w:r>
+      <w:r>
+        <w:rPr>
+          <w:i/>
+        </w:rPr>
+        <w:t xml:space="preserve">~/.pandoc/templates</w:t>
+      </w:r>
+      <w:r>
+        <w:t xml:space="preserve"> </w:t>
+      </w:r>
+      <w:r>
+        <w:t xml:space="preserve">que es uno de los directorios donde Pandoc busca las plantillas.</w:t>
+      </w:r>
+    </w:p>
+    <w:p>
+      <w:pPr>
+        <w:pStyle w:val="BodyText"/>
+      </w:pPr>
+      <w:r>
+        <w:t xml:space="preserve">No hay inconveniente en dejar las plantillas en otro directorio, o incluso en el arbol de nuestro proyecto, pero habría que retocar el</w:t>
+      </w:r>
+      <w:r>
+        <w:t xml:space="preserve"> </w:t>
+      </w:r>
+      <w:r>
+        <w:rPr>
+          <w:i/>
+        </w:rPr>
+        <w:t xml:space="preserve">makefile</w:t>
+      </w:r>
+      <w:r>
+        <w:t xml:space="preserve"> </w:t>
+      </w:r>
+      <w:r>
+        <w:t xml:space="preserve">para que Pandoc las encontrara sin problemas.</w:t>
+      </w:r>
+    </w:p>
+    <w:p>
+      <w:pPr>
         <w:pStyle w:val="Heading1"/>
       </w:pPr>
-      <w:bookmarkStart w:id="27" w:name="chuletario-de-pandoc"/>
-      <w:bookmarkEnd w:id="27"/>
+      <w:bookmarkStart w:id="30" w:name="chuletario-de-pandoc"/>
+      <w:bookmarkEnd w:id="30"/>
       <w:r>
         <w:t xml:space="preserve">Chuletario de Pandoc</w:t>
       </w:r>
@@ -635,8 +769,8 @@
       <w:pPr>
         <w:pStyle w:val="Heading2"/>
       </w:pPr>
-      <w:bookmarkStart w:id="28" w:name="backslash-escapes"/>
-      <w:bookmarkEnd w:id="28"/>
+      <w:bookmarkStart w:id="31" w:name="backslash-escapes"/>
+      <w:bookmarkEnd w:id="31"/>
       <w:r>
         <w:t xml:space="preserve">Backslash Escapes</w:t>
       </w:r>
@@ -668,8 +802,8 @@
       <w:pPr>
         <w:pStyle w:val="Heading2"/>
       </w:pPr>
-      <w:bookmarkStart w:id="29" w:name="bloque-de-título"/>
-      <w:bookmarkEnd w:id="29"/>
+      <w:bookmarkStart w:id="32" w:name="bloque-de-título"/>
+      <w:bookmarkEnd w:id="32"/>
       <w:r>
         <w:t xml:space="preserve">Bloque de título</w:t>
       </w:r>
@@ -721,7 +855,7 @@
       <w:r>
         <w:t xml:space="preserve"> </w:t>
       </w:r>
-      <w:hyperlink r:id="rId30">
+      <w:hyperlink r:id="rId33">
         <w:r>
           <w:rPr>
             <w:rStyle w:val="Hyperlink"/>
@@ -747,7 +881,7 @@
         <w:rPr>
           <w:rStyle w:val="FootnoteReference"/>
         </w:rPr>
-        <w:footnoteReference w:id="31"/>
+        <w:footnoteReference w:id="34"/>
       </w:r>
       <w:r>
         <w:t xml:space="preserve">.</w:t>
@@ -885,8 +1019,8 @@
       <w:pPr>
         <w:pStyle w:val="Heading2"/>
       </w:pPr>
-      <w:bookmarkStart w:id="32" w:name="incrustar-tex-y-html"/>
-      <w:bookmarkEnd w:id="32"/>
+      <w:bookmarkStart w:id="35" w:name="incrustar-tex-y-html"/>
+      <w:bookmarkEnd w:id="35"/>
       <w:r>
         <w:t xml:space="preserve">Incrustar TeX y HTML</w:t>
       </w:r>
@@ -919,8 +1053,8 @@
       <w:pPr>
         <w:pStyle w:val="Heading2"/>
       </w:pPr>
-      <w:bookmarkStart w:id="33" w:name="párrafos-y-retornos-de-línea"/>
-      <w:bookmarkEnd w:id="33"/>
+      <w:bookmarkStart w:id="36" w:name="párrafos-y-retornos-de-línea"/>
+      <w:bookmarkEnd w:id="36"/>
       <w:r>
         <w:t xml:space="preserve">Párrafos y retornos de línea</w:t>
       </w:r>
@@ -953,8 +1087,8 @@
       <w:pPr>
         <w:pStyle w:val="Heading2"/>
       </w:pPr>
-      <w:bookmarkStart w:id="34" w:name="itálica-negrita-superescrito-subesctrito-tachado"/>
-      <w:bookmarkEnd w:id="34"/>
+      <w:bookmarkStart w:id="37" w:name="itálica-negrita-superescrito-subesctrito-tachado"/>
+      <w:bookmarkEnd w:id="37"/>
       <w:r>
         <w:t xml:space="preserve">Itálica, negrita, superescrito, subesctrito, tachado</w:t>
       </w:r>
@@ -1055,10 +1189,10 @@
       <w:pPr>
         <w:pStyle w:val="Heading2"/>
       </w:pPr>
-      <w:bookmarkStart w:id="35" w:name="tex-matématico-o-código-incrustado-en-linea"/>
-      <w:bookmarkEnd w:id="35"/>
-      <w:r>
-        <w:t xml:space="preserve">TeX matématico o código incrustado en linea</w:t>
+      <w:bookmarkStart w:id="38" w:name="tex-matemático-o-código-incrustado-en-linea"/>
+      <w:bookmarkEnd w:id="38"/>
+      <w:r>
+        <w:t xml:space="preserve">TeX matemático o código incrustado en linea</w:t>
       </w:r>
     </w:p>
     <w:p>
@@ -1094,8 +1228,8 @@
       <w:pPr>
         <w:pStyle w:val="Heading2"/>
       </w:pPr>
-      <w:bookmarkStart w:id="36" w:name="enlaces-e-imágenes"/>
-      <w:bookmarkEnd w:id="36"/>
+      <w:bookmarkStart w:id="39" w:name="enlaces-e-imágenes"/>
+      <w:bookmarkEnd w:id="39"/>
       <w:r>
         <w:t xml:space="preserve">Enlaces e imágenes</w:t>
       </w:r>
@@ -1214,8 +1348,8 @@
       <w:pPr>
         <w:pStyle w:val="Heading2"/>
       </w:pPr>
-      <w:bookmarkStart w:id="37" w:name="notas-al-pie-de-página"/>
-      <w:bookmarkEnd w:id="37"/>
+      <w:bookmarkStart w:id="40" w:name="notas-al-pie-de-página"/>
+      <w:bookmarkEnd w:id="40"/>
       <w:r>
         <w:t xml:space="preserve">Notas al pie de página</w:t>
       </w:r>
@@ -1289,8 +1423,8 @@
       <w:pPr>
         <w:pStyle w:val="Heading2"/>
       </w:pPr>
-      <w:bookmarkStart w:id="38" w:name="citas"/>
-      <w:bookmarkEnd w:id="38"/>
+      <w:bookmarkStart w:id="41" w:name="citas"/>
+      <w:bookmarkEnd w:id="41"/>
       <w:r>
         <w:t xml:space="preserve">Citas</w:t>
       </w:r>
@@ -1400,8 +1534,8 @@
       <w:pPr>
         <w:pStyle w:val="Heading2"/>
       </w:pPr>
-      <w:bookmarkStart w:id="39" w:name="encabezados"/>
-      <w:bookmarkEnd w:id="39"/>
+      <w:bookmarkStart w:id="42" w:name="encabezados"/>
+      <w:bookmarkEnd w:id="42"/>
       <w:r>
         <w:t xml:space="preserve">Encabezados</w:t>
       </w:r>
@@ -1501,8 +1635,8 @@
       <w:pPr>
         <w:pStyle w:val="Heading2"/>
       </w:pPr>
-      <w:bookmarkStart w:id="40" w:name="listas"/>
-      <w:bookmarkEnd w:id="40"/>
+      <w:bookmarkStart w:id="43" w:name="listas"/>
+      <w:bookmarkEnd w:id="43"/>
       <w:r>
         <w:t xml:space="preserve">Listas</w:t>
       </w:r>
@@ -1511,8 +1645,8 @@
       <w:pPr>
         <w:pStyle w:val="Heading4"/>
       </w:pPr>
-      <w:bookmarkStart w:id="41" w:name="listas-ordenadas"/>
-      <w:bookmarkEnd w:id="41"/>
+      <w:bookmarkStart w:id="44" w:name="listas-ordenadas"/>
+      <w:bookmarkEnd w:id="44"/>
       <w:r>
         <w:t xml:space="preserve">Listas Ordenadas</w:t>
       </w:r>
@@ -1568,8 +1702,8 @@
       <w:pPr>
         <w:pStyle w:val="Heading4"/>
       </w:pPr>
-      <w:bookmarkStart w:id="42" w:name="listas-desordenadas"/>
-      <w:bookmarkEnd w:id="42"/>
+      <w:bookmarkStart w:id="45" w:name="listas-desordenadas"/>
+      <w:bookmarkEnd w:id="45"/>
       <w:r>
         <w:t xml:space="preserve">Listas desordenadas</w:t>
       </w:r>
@@ -1652,8 +1786,8 @@
       <w:pPr>
         <w:pStyle w:val="Heading4"/>
       </w:pPr>
-      <w:bookmarkStart w:id="43" w:name="listas-de-definición"/>
-      <w:bookmarkEnd w:id="43"/>
+      <w:bookmarkStart w:id="46" w:name="listas-de-definición"/>
+      <w:bookmarkEnd w:id="46"/>
       <w:r>
         <w:t xml:space="preserve">Listas de definición</w:t>
       </w:r>
@@ -1736,8 +1870,8 @@
       <w:pPr>
         <w:pStyle w:val="Heading2"/>
       </w:pPr>
-      <w:bookmarkStart w:id="44" w:name="blockquotes"/>
-      <w:bookmarkEnd w:id="44"/>
+      <w:bookmarkStart w:id="47" w:name="blockquotes"/>
+      <w:bookmarkEnd w:id="47"/>
       <w:r>
         <w:t xml:space="preserve">Blockquotes</w:t>
       </w:r>
@@ -1774,8 +1908,8 @@
       <w:pPr>
         <w:pStyle w:val="Heading2"/>
       </w:pPr>
-      <w:bookmarkStart w:id="45" w:name="tablas"/>
-      <w:bookmarkEnd w:id="45"/>
+      <w:bookmarkStart w:id="48" w:name="tablas"/>
+      <w:bookmarkEnd w:id="48"/>
       <w:r>
         <w:t xml:space="preserve">Tablas</w:t>
       </w:r>
@@ -1855,7 +1989,7 @@
       <w:r>
         <w:t xml:space="preserve"> </w:t>
       </w:r>
-      <w:hyperlink r:id="rId46">
+      <w:hyperlink r:id="rId49">
         <w:r>
           <w:rPr>
             <w:rStyle w:val="Hyperlink"/>
@@ -1871,8 +2005,8 @@
       <w:pPr>
         <w:pStyle w:val="Heading2"/>
       </w:pPr>
-      <w:bookmarkStart w:id="47" w:name="bloques-de-código"/>
-      <w:bookmarkEnd w:id="47"/>
+      <w:bookmarkStart w:id="50" w:name="bloques-de-código"/>
+      <w:bookmarkEnd w:id="50"/>
       <w:r>
         <w:t xml:space="preserve">Bloques de código</w:t>
       </w:r>
@@ -1973,8 +2107,8 @@
       <w:pPr>
         <w:pStyle w:val="Heading2"/>
       </w:pPr>
-      <w:bookmarkStart w:id="48" w:name="lineas-horizontales"/>
-      <w:bookmarkEnd w:id="48"/>
+      <w:bookmarkStart w:id="51" w:name="lineas-horizontales"/>
+      <w:bookmarkEnd w:id="51"/>
       <w:r>
         <w:t xml:space="preserve">Lineas horizontales</w:t>
       </w:r>
@@ -2020,8 +2154,8 @@
       <w:pPr>
         <w:pStyle w:val="Heading2"/>
       </w:pPr>
-      <w:bookmarkStart w:id="49" w:name="bloques-verbatim"/>
-      <w:bookmarkEnd w:id="49"/>
+      <w:bookmarkStart w:id="52" w:name="bloques-verbatim"/>
+      <w:bookmarkEnd w:id="52"/>
       <w:r>
         <w:t xml:space="preserve">Bloques verbatim</w:t>
       </w:r>
@@ -2058,8 +2192,8 @@
       <w:pPr>
         <w:pStyle w:val="Heading1"/>
       </w:pPr>
-      <w:bookmarkStart w:id="50" w:name="en-que-me-he-basado-o-copiado-si-lo-prefieres"/>
-      <w:bookmarkEnd w:id="50"/>
+      <w:bookmarkStart w:id="53" w:name="en-que-me-he-basado-o-copiado-si-lo-prefieres"/>
+      <w:bookmarkEnd w:id="53"/>
       <w:r>
         <w:t xml:space="preserve">En que me he basado (o copiado si lo prefieres)</w:t>
       </w:r>
@@ -2078,7 +2212,7 @@
       <w:r>
         <w:t xml:space="preserve"> </w:t>
       </w:r>
-      <w:hyperlink r:id="rId51">
+      <w:hyperlink r:id="rId54">
         <w:r>
           <w:rPr>
             <w:rStyle w:val="Hyperlink"/>
@@ -2107,7 +2241,7 @@
       <w:r>
         <w:t xml:space="preserve"> </w:t>
       </w:r>
-      <w:hyperlink r:id="rId52">
+      <w:hyperlink r:id="rId55">
         <w:r>
           <w:rPr>
             <w:rStyle w:val="Hyperlink"/>
@@ -2124,7 +2258,7 @@
       <w:r>
         <w:t xml:space="preserve"> </w:t>
       </w:r>
-      <w:hyperlink r:id="rId53">
+      <w:hyperlink r:id="rId56">
         <w:r>
           <w:rPr>
             <w:rStyle w:val="Hyperlink"/>
@@ -2169,7 +2303,7 @@
       </w:r>
     </w:p>
   </w:footnote>
-  <w:footnote w:id="31">
+  <w:footnote w:id="34">
     <w:p>
       <w:pPr>
         <w:pStyle w:val="FootnoteText"/>
@@ -2275,7 +2409,7 @@
     </w:lvl>
   </w:abstractNum>
   <w:abstractNum w:abstractNumId="990">
-    <w:nsid w:val="4506f4ce"/>
+    <w:nsid w:val="50607019"/>
     <w:multiLevelType w:val="multilevel"/>
     <w:lvl w:ilvl="0">
       <w:numFmt w:val="bullet"/>
@@ -2356,7 +2490,7 @@
     </w:lvl>
   </w:abstractNum>
   <w:abstractNum w:abstractNumId="991">
-    <w:nsid w:val="3941d47d"/>
+    <w:nsid w:val="623028e0"/>
     <w:multiLevelType w:val="multilevel"/>
     <w:lvl w:ilvl="0">
       <w:numFmt w:val="bullet"/>

</xml_diff>

<commit_message>
Actualizado makefile para la última versión de Pandoc
</commit_message>
<xml_diff>
--- a/out/documento.docx
+++ b/out/documento.docx
@@ -125,6 +125,7 @@
     </w:p>
     <w:p>
       <w:pPr>
+        <w:pStyle w:val="Compact"/>
         <w:pStyle w:val="Abstract"/>
       </w:pPr>
       <w:r>
@@ -166,20 +167,20 @@
         <w:pStyle w:val="Heading1"/>
       </w:pPr>
       <w:bookmarkStart w:id="22" w:name="cómo-usar-esto"/>
+      <w:r>
+        <w:t xml:space="preserve">¿Cómo usar esto?</w:t>
+      </w:r>
       <w:bookmarkEnd w:id="22"/>
-      <w:r>
-        <w:t xml:space="preserve">¿Cómo usar esto?</w:t>
-      </w:r>
     </w:p>
     <w:p>
       <w:pPr>
         <w:pStyle w:val="Heading2"/>
       </w:pPr>
       <w:bookmarkStart w:id="23" w:name="muy-rápido"/>
+      <w:r>
+        <w:t xml:space="preserve">Muy rápido</w:t>
+      </w:r>
       <w:bookmarkEnd w:id="23"/>
-      <w:r>
-        <w:t xml:space="preserve">Muy rápido</w:t>
-      </w:r>
     </w:p>
     <w:p>
       <w:pPr>
@@ -243,7 +244,13 @@
         <w:pStyle w:val="FirstParagraph"/>
       </w:pPr>
       <w:r>
-        <w:t xml:space="preserve">Edita el fichero miProyecto/src/documento.md con tu editor de texto favorito.</w:t>
+        <w:t xml:space="preserve">Edita el fichero miProyecto/src/documento.md con tu editor de texto</w:t>
+      </w:r>
+      <w:r>
+        <w:t xml:space="preserve"> </w:t>
+      </w:r>
+      <w:r>
+        <w:t xml:space="preserve">favorito.</w:t>
       </w:r>
     </w:p>
     <w:p>
@@ -328,10 +335,10 @@
         <w:pStyle w:val="Heading2"/>
       </w:pPr>
       <w:bookmarkStart w:id="24" w:name="más-detalles"/>
+      <w:r>
+        <w:t xml:space="preserve">Más detalles</w:t>
+      </w:r>
       <w:bookmarkEnd w:id="24"/>
-      <w:r>
-        <w:t xml:space="preserve">Más detalles</w:t>
-      </w:r>
     </w:p>
     <w:p>
       <w:pPr>
@@ -353,7 +360,13 @@
         <w:t xml:space="preserve"> </w:t>
       </w:r>
       <w:r>
-        <w:t xml:space="preserve">los ficheros con extensión</w:t>
+        <w:t xml:space="preserve">los ficheros con</w:t>
+      </w:r>
+      <w:r>
+        <w:t xml:space="preserve"> </w:t>
+      </w:r>
+      <w:r>
+        <w:t xml:space="preserve">extensión</w:t>
       </w:r>
       <w:r>
         <w:t xml:space="preserve"> </w:t>
@@ -380,7 +393,19 @@
         <w:t xml:space="preserve">src</w:t>
       </w:r>
       <w:r>
-        <w:t xml:space="preserve">. Esto permite escribir documentos largos y dividirlos en secciones, por ejemplo podríamos tener los siguientes documentos en el directorio</w:t>
+        <w:t xml:space="preserve">. Esto permite escribir</w:t>
+      </w:r>
+      <w:r>
+        <w:t xml:space="preserve"> </w:t>
+      </w:r>
+      <w:r>
+        <w:t xml:space="preserve">documentos largos y dividirlos en secciones, por ejemplo podríamos</w:t>
+      </w:r>
+      <w:r>
+        <w:t xml:space="preserve"> </w:t>
+      </w:r>
+      <w:r>
+        <w:t xml:space="preserve">tener los siguientes documentos en el directorio</w:t>
       </w:r>
       <w:r>
         <w:t xml:space="preserve"> </w:t>
@@ -459,7 +484,13 @@
         <w:t xml:space="preserve"> </w:t>
       </w:r>
       <w:r>
-        <w:t xml:space="preserve">concatenando todos los ficheros. El orden en que los concatena es el orden en el que aparecen al hacer un</w:t>
+        <w:t xml:space="preserve">concatenando todos los ficheros. El orden en que los concatena es el</w:t>
+      </w:r>
+      <w:r>
+        <w:t xml:space="preserve"> </w:t>
+      </w:r>
+      <w:r>
+        <w:t xml:space="preserve">orden en el que aparecen al hacer un</w:t>
       </w:r>
       <w:r>
         <w:t xml:space="preserve"> </w:t>
@@ -474,7 +505,13 @@
         <w:t xml:space="preserve"> </w:t>
       </w:r>
       <w:r>
-        <w:t xml:space="preserve">por eso se nombran con una numeración al principio que permita ordenarlos a gusto del autor.</w:t>
+        <w:t xml:space="preserve">por eso se nombran con una</w:t>
+      </w:r>
+      <w:r>
+        <w:t xml:space="preserve"> </w:t>
+      </w:r>
+      <w:r>
+        <w:t xml:space="preserve">numeración al principio que permita ordenarlos a gusto del autor.</w:t>
       </w:r>
     </w:p>
     <w:p>
@@ -491,7 +528,13 @@
         <w:t xml:space="preserve">documento</w:t>
       </w:r>
       <w:r>
-        <w:t xml:space="preserve">) tendrás que editar el makefile y cambiar la línea:</w:t>
+        <w:t xml:space="preserve">)</w:t>
+      </w:r>
+      <w:r>
+        <w:t xml:space="preserve"> </w:t>
+      </w:r>
+      <w:r>
+        <w:t xml:space="preserve">tendrás que editar el makefile y cambiar la línea:</w:t>
       </w:r>
     </w:p>
     <w:p>
@@ -510,7 +553,13 @@
         <w:pStyle w:val="FirstParagraph"/>
       </w:pPr>
       <w:r>
-        <w:t xml:space="preserve">Otras líneas que puedes tocar en el makefile son las que especifican el idioma y los tipos de letra usados.</w:t>
+        <w:t xml:space="preserve">Otras líneas que puedes tocar en el makefile son las que especifican</w:t>
+      </w:r>
+      <w:r>
+        <w:t xml:space="preserve"> </w:t>
+      </w:r>
+      <w:r>
+        <w:t xml:space="preserve">el idioma y los tipos de letra usados.</w:t>
       </w:r>
     </w:p>
     <w:p>
@@ -518,17 +567,35 @@
         <w:pStyle w:val="Heading1"/>
       </w:pPr>
       <w:bookmarkStart w:id="25" w:name="qué-es-pandoc"/>
+      <w:r>
+        <w:t xml:space="preserve">¿Qué es Pandoc?</w:t>
+      </w:r>
       <w:bookmarkEnd w:id="25"/>
-      <w:r>
-        <w:t xml:space="preserve">¿Qué es Pandoc?</w:t>
-      </w:r>
     </w:p>
     <w:p>
       <w:pPr>
         <w:pStyle w:val="FirstParagraph"/>
       </w:pPr>
       <w:r>
-        <w:t xml:space="preserve">Como explican en http://pandoc.org, Pandoc es una librería en Haskell para hacer conversión de documentos de un formato markup a otro. Y también es una herramienta de terminal de comandos que usa esa librería.</w:t>
+        <w:t xml:space="preserve">Como explican en http://pandoc.org, Pandoc es una librería en</w:t>
+      </w:r>
+      <w:r>
+        <w:t xml:space="preserve"> </w:t>
+      </w:r>
+      <w:r>
+        <w:t xml:space="preserve">Haskell para hacer conversión de documentos de un formato markup a</w:t>
+      </w:r>
+      <w:r>
+        <w:t xml:space="preserve"> </w:t>
+      </w:r>
+      <w:r>
+        <w:t xml:space="preserve">otro. Y también es una herramienta de terminal de comandos que usa esa</w:t>
+      </w:r>
+      <w:r>
+        <w:t xml:space="preserve"> </w:t>
+      </w:r>
+      <w:r>
+        <w:t xml:space="preserve">librería.</w:t>
       </w:r>
     </w:p>
     <w:p>
@@ -536,7 +603,25 @@
         <w:pStyle w:val="BodyText"/>
       </w:pPr>
       <w:r>
-        <w:t xml:space="preserve">Lo que nos permite Pandoc a la hora de documentar un proyecto es mantener la documentación en un formato abierto y sencillo (markdown) y generar salidas en distintos formatos (pdf, mediawiki, epub, html, etc) con un simple comando.</w:t>
+        <w:t xml:space="preserve">Lo que nos permite Pandoc a la hora de documentar un proyecto es</w:t>
+      </w:r>
+      <w:r>
+        <w:t xml:space="preserve"> </w:t>
+      </w:r>
+      <w:r>
+        <w:t xml:space="preserve">mantener la documentación en un formato abierto y sencillo (markdown)</w:t>
+      </w:r>
+      <w:r>
+        <w:t xml:space="preserve"> </w:t>
+      </w:r>
+      <w:r>
+        <w:t xml:space="preserve">y generar salidas en distintos formatos (pdf, mediawiki, epub, html,</w:t>
+      </w:r>
+      <w:r>
+        <w:t xml:space="preserve"> </w:t>
+      </w:r>
+      <w:r>
+        <w:t xml:space="preserve">etc) con un simple comando.</w:t>
       </w:r>
     </w:p>
     <w:p>
@@ -544,10 +629,10 @@
         <w:pStyle w:val="Heading1"/>
       </w:pPr>
       <w:bookmarkStart w:id="26" w:name="qué-necesitas-tener-instalado"/>
+      <w:r>
+        <w:t xml:space="preserve">¿Qué necesitas tener instalado?</w:t>
+      </w:r>
       <w:bookmarkEnd w:id="26"/>
-      <w:r>
-        <w:t xml:space="preserve">¿Qué necesitas tener instalado?</w:t>
-      </w:r>
     </w:p>
     <w:p>
       <w:pPr>
@@ -626,10 +711,10 @@
         <w:pStyle w:val="Heading2"/>
       </w:pPr>
       <w:bookmarkStart w:id="27" w:name="instalación-de-pandoc"/>
+      <w:r>
+        <w:t xml:space="preserve">Instalación de Pandoc</w:t>
+      </w:r>
       <w:bookmarkEnd w:id="27"/>
-      <w:r>
-        <w:t xml:space="preserve">Instalación de Pandoc</w:t>
-      </w:r>
     </w:p>
     <w:p>
       <w:pPr>
@@ -650,7 +735,19 @@
         </w:r>
       </w:hyperlink>
       <w:r>
-        <w:t xml:space="preserve">. En el caso de Ubuntu se instala sin más que descargar el paquete y abrirlo con el Centro de Software.</w:t>
+        <w:t xml:space="preserve">. En</w:t>
+      </w:r>
+      <w:r>
+        <w:t xml:space="preserve"> </w:t>
+      </w:r>
+      <w:r>
+        <w:t xml:space="preserve">el caso de Ubuntu se instala sin más que descargar el paquete y</w:t>
+      </w:r>
+      <w:r>
+        <w:t xml:space="preserve"> </w:t>
+      </w:r>
+      <w:r>
+        <w:t xml:space="preserve">abrirlo con el Centro de Software.</w:t>
       </w:r>
     </w:p>
     <w:p>
@@ -658,17 +755,29 @@
         <w:pStyle w:val="Heading2"/>
       </w:pPr>
       <w:bookmarkStart w:id="29" w:name="instalación-de-plantillas-de-pandoc"/>
+      <w:r>
+        <w:t xml:space="preserve">Instalación de plantillas de Pandoc</w:t>
+      </w:r>
       <w:bookmarkEnd w:id="29"/>
-      <w:r>
-        <w:t xml:space="preserve">Instalación de plantillas de Pandoc</w:t>
-      </w:r>
     </w:p>
     <w:p>
       <w:pPr>
         <w:pStyle w:val="FirstParagraph"/>
       </w:pPr>
       <w:r>
-        <w:t xml:space="preserve">Hay muchas plantillas para generar documentación con Pandoc, puestas a disposición de la comunidad. De momento nos hemos limitado a las plantillas del creador de Pandoc:</w:t>
+        <w:t xml:space="preserve">Hay muchas plantillas para generar documentación con Pandoc, puestas a</w:t>
+      </w:r>
+      <w:r>
+        <w:t xml:space="preserve"> </w:t>
+      </w:r>
+      <w:r>
+        <w:t xml:space="preserve">disposición de la comunidad. De momento nos hemos limitado a las</w:t>
+      </w:r>
+      <w:r>
+        <w:t xml:space="preserve"> </w:t>
+      </w:r>
+      <w:r>
+        <w:t xml:space="preserve">plantillas del creador de Pandoc:</w:t>
       </w:r>
     </w:p>
     <w:p>
@@ -729,7 +838,13 @@
         <w:t xml:space="preserve"> </w:t>
       </w:r>
       <w:r>
-        <w:t xml:space="preserve">que es uno de los directorios donde Pandoc busca las plantillas.</w:t>
+        <w:t xml:space="preserve">que</w:t>
+      </w:r>
+      <w:r>
+        <w:t xml:space="preserve"> </w:t>
+      </w:r>
+      <w:r>
+        <w:t xml:space="preserve">es uno de los directorios donde Pandoc busca las plantillas.</w:t>
       </w:r>
     </w:p>
     <w:p>
@@ -737,7 +852,13 @@
         <w:pStyle w:val="BodyText"/>
       </w:pPr>
       <w:r>
-        <w:t xml:space="preserve">No hay inconveniente en dejar las plantillas en otro directorio, o incluso en el arbol de nuestro proyecto, pero habría que retocar el</w:t>
+        <w:t xml:space="preserve">No hay inconveniente en dejar las plantillas en otro directorio, o</w:t>
+      </w:r>
+      <w:r>
+        <w:t xml:space="preserve"> </w:t>
+      </w:r>
+      <w:r>
+        <w:t xml:space="preserve">incluso en el arbol de nuestro proyecto, pero habría que retocar el</w:t>
       </w:r>
       <w:r>
         <w:t xml:space="preserve"> </w:t>
@@ -760,27 +881,48 @@
         <w:pStyle w:val="Heading1"/>
       </w:pPr>
       <w:bookmarkStart w:id="30" w:name="chuletario-de-pandoc"/>
+      <w:r>
+        <w:t xml:space="preserve">Chuletario de Pandoc</w:t>
+      </w:r>
       <w:bookmarkEnd w:id="30"/>
-      <w:r>
-        <w:t xml:space="preserve">Chuletario de Pandoc</w:t>
-      </w:r>
     </w:p>
     <w:p>
       <w:pPr>
         <w:pStyle w:val="Heading2"/>
       </w:pPr>
       <w:bookmarkStart w:id="31" w:name="backslash-escapes"/>
+      <w:r>
+        <w:t xml:space="preserve">Backslash Escapes</w:t>
+      </w:r>
       <w:bookmarkEnd w:id="31"/>
-      <w:r>
-        <w:t xml:space="preserve">Backslash Escapes</w:t>
-      </w:r>
     </w:p>
     <w:p>
       <w:pPr>
         <w:pStyle w:val="FirstParagraph"/>
       </w:pPr>
       <w:r>
-        <w:t xml:space="preserve">Salvo que estemos dentro de un bloque de código o de "código en linea",</w:t>
+        <w:t xml:space="preserve">Salvo que estemos dentro de un bloque de código o de</w:t>
+      </w:r>
+      <w:r>
+        <w:t xml:space="preserve"> </w:t>
+      </w:r>
+      <w:r>
+        <w:t xml:space="preserve">“</w:t>
+      </w:r>
+      <w:r>
+        <w:t xml:space="preserve">código en</w:t>
+      </w:r>
+      <w:r>
+        <w:t xml:space="preserve"> </w:t>
+      </w:r>
+      <w:r>
+        <w:t xml:space="preserve">linea</w:t>
+      </w:r>
+      <w:r>
+        <w:t xml:space="preserve">”</w:t>
+      </w:r>
+      <w:r>
+        <w:t xml:space="preserve">,</w:t>
       </w:r>
       <w:r>
         <w:t xml:space="preserve"> </w:t>
@@ -795,7 +937,19 @@
         <w:t xml:space="preserve"> </w:t>
       </w:r>
       <w:r>
-        <w:t xml:space="preserve">precedido de contrabarra se tratará de forma literal, incluso si ese carácter normalmente indique algún formato.</w:t>
+        <w:t xml:space="preserve">precedido de</w:t>
+      </w:r>
+      <w:r>
+        <w:t xml:space="preserve"> </w:t>
+      </w:r>
+      <w:r>
+        <w:t xml:space="preserve">contrabarra se tratará de forma literal, incluso si ese carácter</w:t>
+      </w:r>
+      <w:r>
+        <w:t xml:space="preserve"> </w:t>
+      </w:r>
+      <w:r>
+        <w:t xml:space="preserve">normalmente indique algún formato.</w:t>
       </w:r>
     </w:p>
     <w:p>
@@ -803,17 +957,23 @@
         <w:pStyle w:val="Heading2"/>
       </w:pPr>
       <w:bookmarkStart w:id="32" w:name="bloque-de-título"/>
+      <w:r>
+        <w:t xml:space="preserve">Bloque de título</w:t>
+      </w:r>
       <w:bookmarkEnd w:id="32"/>
-      <w:r>
-        <w:t xml:space="preserve">Bloque de título</w:t>
-      </w:r>
     </w:p>
     <w:p>
       <w:pPr>
         <w:pStyle w:val="FirstParagraph"/>
       </w:pPr>
       <w:r>
-        <w:t xml:space="preserve">Es una forma rápida de indicar el título el autor o autores y la fecha. Tiene que ir al principio del documento</w:t>
+        <w:t xml:space="preserve">Es una forma rápida de indicar el título el autor o autores y la</w:t>
+      </w:r>
+      <w:r>
+        <w:t xml:space="preserve"> </w:t>
+      </w:r>
+      <w:r>
+        <w:t xml:space="preserve">fecha. Tiene que ir al principio del documento</w:t>
       </w:r>
     </w:p>
     <w:p>
@@ -850,7 +1010,13 @@
         <w:pStyle w:val="FirstParagraph"/>
       </w:pPr>
       <w:r>
-        <w:t xml:space="preserve">Alternativamente se puede usar otro estilo para el bloque de título, mucho más completo, en formato</w:t>
+        <w:t xml:space="preserve">Alternativamente se puede usar otro estilo para el bloque de título,</w:t>
+      </w:r>
+      <w:r>
+        <w:t xml:space="preserve"> </w:t>
+      </w:r>
+      <w:r>
+        <w:t xml:space="preserve">mucho más completo, en formato</w:t>
       </w:r>
       <w:r>
         <w:t xml:space="preserve"> </w:t>
@@ -864,7 +1030,19 @@
         </w:r>
       </w:hyperlink>
       <w:r>
-        <w:t xml:space="preserve">, especificando variables. No puede usarse simultáneamente con el anterior, hay que escoger entre los dos estilos.</w:t>
+        <w:t xml:space="preserve">, especificando</w:t>
+      </w:r>
+      <w:r>
+        <w:t xml:space="preserve"> </w:t>
+      </w:r>
+      <w:r>
+        <w:t xml:space="preserve">variables. No puede usarse simultáneamente con el anterior, hay que</w:t>
+      </w:r>
+      <w:r>
+        <w:t xml:space="preserve"> </w:t>
+      </w:r>
+      <w:r>
+        <w:t xml:space="preserve">escoger entre los dos estilos.</w:t>
       </w:r>
     </w:p>
     <w:p>
@@ -982,12 +1160,6 @@
         <w:br w:type="textWrapping"/>
       </w:r>
       <w:r>
-        <w:rPr>
-          <w:rStyle w:val="VerbatimChar"/>
-        </w:rPr>
-        <w:t xml:space="preserve"/>
-      </w:r>
-      <w:r>
         <w:br w:type="textWrapping"/>
       </w:r>
       <w:r>
@@ -1020,10 +1192,10 @@
         <w:pStyle w:val="Heading2"/>
       </w:pPr>
       <w:bookmarkStart w:id="35" w:name="incrustar-tex-y-html"/>
+      <w:r>
+        <w:t xml:space="preserve">Incrustar TeX y HTML</w:t>
+      </w:r>
       <w:bookmarkEnd w:id="35"/>
-      <w:r>
-        <w:t xml:space="preserve">Incrustar TeX y HTML</w:t>
-      </w:r>
     </w:p>
     <w:p>
       <w:pPr>
@@ -1034,7 +1206,19 @@
         </w:numPr>
       </w:pPr>
       <w:r>
-        <w:t xml:space="preserve">Los comandos TeX se pasan de forma transparente al Markdown, y afectan solo a la salida de LaTeX y ConTeXt; en el resto de casos se borran</w:t>
+        <w:t xml:space="preserve">Los comandos TeX se pasan de forma transparente al Markdown, y</w:t>
+      </w:r>
+      <w:r>
+        <w:t xml:space="preserve"> </w:t>
+      </w:r>
+      <w:r>
+        <w:t xml:space="preserve">afectan solo a la salida de LaTeX y ConTeXt; en el resto de casos se</w:t>
+      </w:r>
+      <w:r>
+        <w:t xml:space="preserve"> </w:t>
+      </w:r>
+      <w:r>
+        <w:t xml:space="preserve">borran</w:t>
       </w:r>
     </w:p>
     <w:p>
@@ -1046,7 +1230,13 @@
         </w:numPr>
       </w:pPr>
       <w:r>
-        <w:t xml:space="preserve">El código HTML pasará a la salida sin cambios, pero el Markdown dentro de los bloques HTML se procesa como Markdown</w:t>
+        <w:t xml:space="preserve">El código HTML pasará a la salida sin cambios, pero el Markdown</w:t>
+      </w:r>
+      <w:r>
+        <w:t xml:space="preserve"> </w:t>
+      </w:r>
+      <w:r>
+        <w:t xml:space="preserve">dentro de los bloques HTML se procesa como Markdown</w:t>
       </w:r>
     </w:p>
     <w:p>
@@ -1054,10 +1244,10 @@
         <w:pStyle w:val="Heading2"/>
       </w:pPr>
       <w:bookmarkStart w:id="36" w:name="párrafos-y-retornos-de-línea"/>
+      <w:r>
+        <w:t xml:space="preserve">Párrafos y retornos de línea</w:t>
+      </w:r>
       <w:bookmarkEnd w:id="36"/>
-      <w:r>
-        <w:t xml:space="preserve">Párrafos y retornos de línea</w:t>
-      </w:r>
     </w:p>
     <w:p>
       <w:pPr>
@@ -1068,7 +1258,13 @@
         </w:numPr>
       </w:pPr>
       <w:r>
-        <w:t xml:space="preserve">Un párrafo es una o más líneas de texto separadas por una linea en blanco del resto</w:t>
+        <w:t xml:space="preserve">Un párrafo es una o más líneas de texto separadas por una linea en</w:t>
+      </w:r>
+      <w:r>
+        <w:t xml:space="preserve"> </w:t>
+      </w:r>
+      <w:r>
+        <w:t xml:space="preserve">blanco del resto</w:t>
       </w:r>
     </w:p>
     <w:p>
@@ -1080,7 +1276,19 @@
         </w:numPr>
       </w:pPr>
       <w:r>
-        <w:t xml:space="preserve">Una línea que termina con dos espacios, o una línea que termina con un fin de linea escapado (contrabarra seguida de retorno de linea) indica un cambio de linea manual</w:t>
+        <w:t xml:space="preserve">Una línea que termina con dos espacios, o una línea que termina</w:t>
+      </w:r>
+      <w:r>
+        <w:t xml:space="preserve"> </w:t>
+      </w:r>
+      <w:r>
+        <w:t xml:space="preserve">con un fin de linea escapado (contrabarra seguida de retorno de</w:t>
+      </w:r>
+      <w:r>
+        <w:t xml:space="preserve"> </w:t>
+      </w:r>
+      <w:r>
+        <w:t xml:space="preserve">linea) indica un cambio de linea manual</w:t>
       </w:r>
     </w:p>
     <w:p>
@@ -1088,10 +1296,10 @@
         <w:pStyle w:val="Heading2"/>
       </w:pPr>
       <w:bookmarkStart w:id="37" w:name="itálica-negrita-superescrito-subesctrito-tachado"/>
+      <w:r>
+        <w:t xml:space="preserve">Itálica, negrita, superescrito, subesctrito, tachado</w:t>
+      </w:r>
       <w:bookmarkEnd w:id="37"/>
-      <w:r>
-        <w:t xml:space="preserve">Itálica, negrita, superescrito, subesctrito, tachado</w:t>
-      </w:r>
     </w:p>
     <w:p>
       <w:pPr>
@@ -1107,12 +1315,6 @@
         <w:br w:type="textWrapping"/>
       </w:r>
       <w:r>
-        <w:rPr>
-          <w:rStyle w:val="VerbatimChar"/>
-        </w:rPr>
-        <w:t xml:space="preserve"/>
-      </w:r>
-      <w:r>
         <w:br w:type="textWrapping"/>
       </w:r>
       <w:r>
@@ -1125,12 +1327,6 @@
         <w:br w:type="textWrapping"/>
       </w:r>
       <w:r>
-        <w:rPr>
-          <w:rStyle w:val="VerbatimChar"/>
-        </w:rPr>
-        <w:t xml:space="preserve"/>
-      </w:r>
-      <w:r>
         <w:br w:type="textWrapping"/>
       </w:r>
       <w:r>
@@ -1143,12 +1339,6 @@
         <w:br w:type="textWrapping"/>
       </w:r>
       <w:r>
-        <w:rPr>
-          <w:rStyle w:val="VerbatimChar"/>
-        </w:rPr>
-        <w:t xml:space="preserve"/>
-      </w:r>
-      <w:r>
         <w:br w:type="textWrapping"/>
       </w:r>
       <w:r>
@@ -1161,12 +1351,6 @@
         <w:br w:type="textWrapping"/>
       </w:r>
       <w:r>
-        <w:rPr>
-          <w:rStyle w:val="VerbatimChar"/>
-        </w:rPr>
-        <w:t xml:space="preserve"/>
-      </w:r>
-      <w:r>
         <w:br w:type="textWrapping"/>
       </w:r>
       <w:r>
@@ -1190,10 +1374,10 @@
         <w:pStyle w:val="Heading2"/>
       </w:pPr>
       <w:bookmarkStart w:id="38" w:name="tex-matemático-o-código-incrustado-en-linea"/>
+      <w:r>
+        <w:t xml:space="preserve">TeX matemático o código incrustado en linea</w:t>
+      </w:r>
       <w:bookmarkEnd w:id="38"/>
-      <w:r>
-        <w:t xml:space="preserve">TeX matemático o código incrustado en linea</w:t>
-      </w:r>
     </w:p>
     <w:p>
       <w:pPr>
@@ -1209,12 +1393,6 @@
         <w:br w:type="textWrapping"/>
       </w:r>
       <w:r>
-        <w:rPr>
-          <w:rStyle w:val="VerbatimChar"/>
-        </w:rPr>
-        <w:t xml:space="preserve"/>
-      </w:r>
-      <w:r>
         <w:br w:type="textWrapping"/>
       </w:r>
       <w:r>
@@ -1229,10 +1407,10 @@
         <w:pStyle w:val="Heading2"/>
       </w:pPr>
       <w:bookmarkStart w:id="39" w:name="enlaces-e-imágenes"/>
+      <w:r>
+        <w:t xml:space="preserve">Enlaces e imágenes</w:t>
+      </w:r>
       <w:bookmarkEnd w:id="39"/>
-      <w:r>
-        <w:t xml:space="preserve">Enlaces e imágenes</w:t>
-      </w:r>
     </w:p>
     <w:p>
       <w:pPr>
@@ -1275,12 +1453,6 @@
         <w:br w:type="textWrapping"/>
       </w:r>
       <w:r>
-        <w:rPr>
-          <w:rStyle w:val="VerbatimChar"/>
-        </w:rPr>
-        <w:t xml:space="preserve"/>
-      </w:r>
-      <w:r>
         <w:br w:type="textWrapping"/>
       </w:r>
       <w:r>
@@ -1311,12 +1483,6 @@
         <w:br w:type="textWrapping"/>
       </w:r>
       <w:r>
-        <w:rPr>
-          <w:rStyle w:val="VerbatimChar"/>
-        </w:rPr>
-        <w:t xml:space="preserve"/>
-      </w:r>
-      <w:r>
         <w:br w:type="textWrapping"/>
       </w:r>
       <w:r>
@@ -1349,10 +1515,10 @@
         <w:pStyle w:val="Heading2"/>
       </w:pPr>
       <w:bookmarkStart w:id="40" w:name="notas-al-pie-de-página"/>
+      <w:r>
+        <w:t xml:space="preserve">Notas al pie de página</w:t>
+      </w:r>
       <w:bookmarkEnd w:id="40"/>
-      <w:r>
-        <w:t xml:space="preserve">Notas al pie de página</w:t>
-      </w:r>
     </w:p>
     <w:p>
       <w:pPr>
@@ -1386,12 +1552,6 @@
         <w:br w:type="textWrapping"/>
       </w:r>
       <w:r>
-        <w:rPr>
-          <w:rStyle w:val="VerbatimChar"/>
-        </w:rPr>
-        <w:t xml:space="preserve"/>
-      </w:r>
-      <w:r>
         <w:br w:type="textWrapping"/>
       </w:r>
       <w:r>
@@ -1404,12 +1564,6 @@
         <w:br w:type="textWrapping"/>
       </w:r>
       <w:r>
-        <w:rPr>
-          <w:rStyle w:val="VerbatimChar"/>
-        </w:rPr>
-        <w:t xml:space="preserve"/>
-      </w:r>
-      <w:r>
         <w:br w:type="textWrapping"/>
       </w:r>
       <w:r>
@@ -1424,10 +1578,10 @@
         <w:pStyle w:val="Heading2"/>
       </w:pPr>
       <w:bookmarkStart w:id="41" w:name="citas"/>
+      <w:r>
+        <w:t xml:space="preserve">Citas</w:t>
+      </w:r>
       <w:bookmarkEnd w:id="41"/>
-      <w:r>
-        <w:t xml:space="preserve">Citas</w:t>
-      </w:r>
     </w:p>
     <w:p>
       <w:pPr>
@@ -1443,12 +1597,6 @@
         <w:br w:type="textWrapping"/>
       </w:r>
       <w:r>
-        <w:rPr>
-          <w:rStyle w:val="VerbatimChar"/>
-        </w:rPr>
-        <w:t xml:space="preserve"/>
-      </w:r>
-      <w:r>
         <w:br w:type="textWrapping"/>
       </w:r>
       <w:r>
@@ -1461,12 +1609,6 @@
         <w:br w:type="textWrapping"/>
       </w:r>
       <w:r>
-        <w:rPr>
-          <w:rStyle w:val="VerbatimChar"/>
-        </w:rPr>
-        <w:t xml:space="preserve"/>
-      </w:r>
-      <w:r>
         <w:br w:type="textWrapping"/>
       </w:r>
       <w:r>
@@ -1479,12 +1621,6 @@
         <w:br w:type="textWrapping"/>
       </w:r>
       <w:r>
-        <w:rPr>
-          <w:rStyle w:val="VerbatimChar"/>
-        </w:rPr>
-        <w:t xml:space="preserve"/>
-      </w:r>
-      <w:r>
         <w:br w:type="textWrapping"/>
       </w:r>
       <w:r>
@@ -1497,12 +1633,6 @@
         <w:br w:type="textWrapping"/>
       </w:r>
       <w:r>
-        <w:rPr>
-          <w:rStyle w:val="VerbatimChar"/>
-        </w:rPr>
-        <w:t xml:space="preserve"/>
-      </w:r>
-      <w:r>
         <w:br w:type="textWrapping"/>
       </w:r>
       <w:r>
@@ -1515,12 +1645,6 @@
         <w:br w:type="textWrapping"/>
       </w:r>
       <w:r>
-        <w:rPr>
-          <w:rStyle w:val="VerbatimChar"/>
-        </w:rPr>
-        <w:t xml:space="preserve"/>
-      </w:r>
-      <w:r>
         <w:br w:type="textWrapping"/>
       </w:r>
       <w:r>
@@ -1535,10 +1659,10 @@
         <w:pStyle w:val="Heading2"/>
       </w:pPr>
       <w:bookmarkStart w:id="42" w:name="encabezados"/>
+      <w:r>
+        <w:t xml:space="preserve">Encabezados</w:t>
+      </w:r>
       <w:bookmarkEnd w:id="42"/>
-      <w:r>
-        <w:t xml:space="preserve">Encabezados</w:t>
-      </w:r>
     </w:p>
     <w:p>
       <w:pPr>
@@ -1563,12 +1687,6 @@
         <w:br w:type="textWrapping"/>
       </w:r>
       <w:r>
-        <w:rPr>
-          <w:rStyle w:val="VerbatimChar"/>
-        </w:rPr>
-        <w:t xml:space="preserve"/>
-      </w:r>
-      <w:r>
         <w:br w:type="textWrapping"/>
       </w:r>
       <w:r>
@@ -1590,12 +1708,6 @@
         <w:br w:type="textWrapping"/>
       </w:r>
       <w:r>
-        <w:rPr>
-          <w:rStyle w:val="VerbatimChar"/>
-        </w:rPr>
-        <w:t xml:space="preserve"/>
-      </w:r>
-      <w:r>
         <w:br w:type="textWrapping"/>
       </w:r>
       <w:r>
@@ -1608,12 +1720,6 @@
         <w:br w:type="textWrapping"/>
       </w:r>
       <w:r>
-        <w:rPr>
-          <w:rStyle w:val="VerbatimChar"/>
-        </w:rPr>
-        <w:t xml:space="preserve"/>
-      </w:r>
-      <w:r>
         <w:br w:type="textWrapping"/>
       </w:r>
       <w:r>
@@ -1628,7 +1734,13 @@
         <w:pStyle w:val="FirstParagraph"/>
       </w:pPr>
       <w:r>
-        <w:t xml:space="preserve">Las almohadillas de cierre # son opcionales. Es necesario añadir una línea en blanco antes y después de cada cabecera.</w:t>
+        <w:t xml:space="preserve">Las almohadillas de cierre # son opcionales. Es necesario añadir una línea en</w:t>
+      </w:r>
+      <w:r>
+        <w:t xml:space="preserve"> </w:t>
+      </w:r>
+      <w:r>
+        <w:t xml:space="preserve">blanco antes y después de cada cabecera.</w:t>
       </w:r>
     </w:p>
     <w:p>
@@ -1636,20 +1748,20 @@
         <w:pStyle w:val="Heading2"/>
       </w:pPr>
       <w:bookmarkStart w:id="43" w:name="listas"/>
+      <w:r>
+        <w:t xml:space="preserve">Listas</w:t>
+      </w:r>
       <w:bookmarkEnd w:id="43"/>
-      <w:r>
-        <w:t xml:space="preserve">Listas</w:t>
-      </w:r>
     </w:p>
     <w:p>
       <w:pPr>
         <w:pStyle w:val="Heading4"/>
       </w:pPr>
       <w:bookmarkStart w:id="44" w:name="listas-ordenadas"/>
+      <w:r>
+        <w:t xml:space="preserve">Listas Ordenadas</w:t>
+      </w:r>
       <w:bookmarkEnd w:id="44"/>
-      <w:r>
-        <w:t xml:space="preserve">Listas Ordenadas</w:t>
-      </w:r>
     </w:p>
     <w:p>
       <w:pPr>
@@ -1674,12 +1786,6 @@
         <w:br w:type="textWrapping"/>
       </w:r>
       <w:r>
-        <w:rPr>
-          <w:rStyle w:val="VerbatimChar"/>
-        </w:rPr>
-        <w:t xml:space="preserve"/>
-      </w:r>
-      <w:r>
         <w:br w:type="textWrapping"/>
       </w:r>
       <w:r>
@@ -1703,17 +1809,62 @@
         <w:pStyle w:val="Heading4"/>
       </w:pPr>
       <w:bookmarkStart w:id="45" w:name="listas-desordenadas"/>
+      <w:r>
+        <w:t xml:space="preserve">Listas desordenadas</w:t>
+      </w:r>
       <w:bookmarkEnd w:id="45"/>
-      <w:r>
-        <w:t xml:space="preserve">Listas desordenadas</w:t>
-      </w:r>
     </w:p>
     <w:p>
       <w:pPr>
         <w:pStyle w:val="FirstParagraph"/>
       </w:pPr>
       <w:r>
-        <w:t xml:space="preserve">Los items de la lista deben ir marcados con '*', '+', or '-'.</w:t>
+        <w:t xml:space="preserve">Los items de la lista deben ir marcados con</w:t>
+      </w:r>
+      <w:r>
+        <w:t xml:space="preserve"> </w:t>
+      </w:r>
+      <w:r>
+        <w:t xml:space="preserve">‘</w:t>
+      </w:r>
+      <w:r>
+        <w:t xml:space="preserve">*</w:t>
+      </w:r>
+      <w:r>
+        <w:t xml:space="preserve">’</w:t>
+      </w:r>
+      <w:r>
+        <w:t xml:space="preserve">,</w:t>
+      </w:r>
+      <w:r>
+        <w:t xml:space="preserve"> </w:t>
+      </w:r>
+      <w:r>
+        <w:t xml:space="preserve">‘</w:t>
+      </w:r>
+      <w:r>
+        <w:t xml:space="preserve">+</w:t>
+      </w:r>
+      <w:r>
+        <w:t xml:space="preserve">’</w:t>
+      </w:r>
+      <w:r>
+        <w:t xml:space="preserve">, or</w:t>
+      </w:r>
+      <w:r>
+        <w:t xml:space="preserve"> </w:t>
+      </w:r>
+      <w:r>
+        <w:t xml:space="preserve">‘</w:t>
+      </w:r>
+      <w:r>
+        <w:t xml:space="preserve">-</w:t>
+      </w:r>
+      <w:r>
+        <w:t xml:space="preserve">’</w:t>
+      </w:r>
+      <w:r>
+        <w:t xml:space="preserve">.</w:t>
       </w:r>
     </w:p>
     <w:p>
@@ -1787,10 +1938,10 @@
         <w:pStyle w:val="Heading4"/>
       </w:pPr>
       <w:bookmarkStart w:id="46" w:name="listas-de-definición"/>
+      <w:r>
+        <w:t xml:space="preserve">Listas de definición</w:t>
+      </w:r>
       <w:bookmarkEnd w:id="46"/>
-      <w:r>
-        <w:t xml:space="preserve">Listas de definición</w:t>
-      </w:r>
     </w:p>
     <w:p>
       <w:pPr>
@@ -1806,12 +1957,6 @@
         <w:br w:type="textWrapping"/>
       </w:r>
       <w:r>
-        <w:rPr>
-          <w:rStyle w:val="VerbatimChar"/>
-        </w:rPr>
-        <w:t xml:space="preserve"/>
-      </w:r>
-      <w:r>
         <w:br w:type="textWrapping"/>
       </w:r>
       <w:r>
@@ -1824,12 +1969,6 @@
         <w:br w:type="textWrapping"/>
       </w:r>
       <w:r>
-        <w:rPr>
-          <w:rStyle w:val="VerbatimChar"/>
-        </w:rPr>
-        <w:t xml:space="preserve"/>
-      </w:r>
-      <w:r>
         <w:br w:type="textWrapping"/>
       </w:r>
       <w:r>
@@ -1842,12 +1981,6 @@
         <w:br w:type="textWrapping"/>
       </w:r>
       <w:r>
-        <w:rPr>
-          <w:rStyle w:val="VerbatimChar"/>
-        </w:rPr>
-        <w:t xml:space="preserve"/>
-      </w:r>
-      <w:r>
         <w:br w:type="textWrapping"/>
       </w:r>
       <w:r>
@@ -1871,10 +2004,10 @@
         <w:pStyle w:val="Heading2"/>
       </w:pPr>
       <w:bookmarkStart w:id="47" w:name="blockquotes"/>
+      <w:r>
+        <w:t xml:space="preserve">Blockquotes</w:t>
+      </w:r>
       <w:bookmarkEnd w:id="47"/>
-      <w:r>
-        <w:t xml:space="preserve">Blockquotes</w:t>
-      </w:r>
     </w:p>
     <w:p>
       <w:pPr>
@@ -1909,10 +2042,10 @@
         <w:pStyle w:val="Heading2"/>
       </w:pPr>
       <w:bookmarkStart w:id="48" w:name="tablas"/>
+      <w:r>
+        <w:t xml:space="preserve">Tablas</w:t>
+      </w:r>
       <w:bookmarkEnd w:id="48"/>
-      <w:r>
-        <w:t xml:space="preserve">Tablas</w:t>
-      </w:r>
     </w:p>
     <w:p>
       <w:pPr>
@@ -1962,12 +2095,6 @@
       </w:r>
       <w:r>
         <w:br w:type="textWrapping"/>
-      </w:r>
-      <w:r>
-        <w:rPr>
-          <w:rStyle w:val="VerbatimChar"/>
-        </w:rPr>
-        <w:t xml:space="preserve"/>
       </w:r>
       <w:r>
         <w:br w:type="textWrapping"/>
@@ -2006,10 +2133,10 @@
         <w:pStyle w:val="Heading2"/>
       </w:pPr>
       <w:bookmarkStart w:id="50" w:name="bloques-de-código"/>
+      <w:r>
+        <w:t xml:space="preserve">Bloques de código</w:t>
+      </w:r>
       <w:bookmarkEnd w:id="50"/>
-      <w:r>
-        <w:t xml:space="preserve">Bloques de código</w:t>
-      </w:r>
     </w:p>
     <w:p>
       <w:pPr>
@@ -2108,10 +2235,10 @@
         <w:pStyle w:val="Heading2"/>
       </w:pPr>
       <w:bookmarkStart w:id="51" w:name="lineas-horizontales"/>
+      <w:r>
+        <w:t xml:space="preserve">Lineas horizontales</w:t>
+      </w:r>
       <w:bookmarkEnd w:id="51"/>
-      <w:r>
-        <w:t xml:space="preserve">Lineas horizontales</w:t>
-      </w:r>
     </w:p>
     <w:p>
       <w:pPr>
@@ -2155,10 +2282,10 @@
         <w:pStyle w:val="Heading2"/>
       </w:pPr>
       <w:bookmarkStart w:id="52" w:name="bloques-verbatim"/>
+      <w:r>
+        <w:t xml:space="preserve">Bloques verbatim</w:t>
+      </w:r>
       <w:bookmarkEnd w:id="52"/>
-      <w:r>
-        <w:t xml:space="preserve">Bloques verbatim</w:t>
-      </w:r>
     </w:p>
     <w:p>
       <w:pPr>
@@ -2190,13 +2317,148 @@
     </w:p>
     <w:p>
       <w:pPr>
+        <w:pStyle w:val="Heading2"/>
+      </w:pPr>
+      <w:bookmarkStart w:id="53" w:name="notas-a-pie-de-página"/>
+      <w:r>
+        <w:t xml:space="preserve">Notas a pie de página</w:t>
+      </w:r>
+      <w:bookmarkEnd w:id="53"/>
+    </w:p>
+    <w:p>
+      <w:pPr>
+        <w:pStyle w:val="SourceCode"/>
+      </w:pPr>
+      <w:r>
+        <w:rPr>
+          <w:rStyle w:val="VerbatimChar"/>
+        </w:rPr>
+        <w:t xml:space="preserve">Referencia[^1], y una nota[^larga]</w:t>
+      </w:r>
+      <w:r>
+        <w:br w:type="textWrapping"/>
+      </w:r>
+      <w:r>
+        <w:br w:type="textWrapping"/>
+      </w:r>
+      <w:r>
+        <w:rPr>
+          <w:rStyle w:val="VerbatimChar"/>
+        </w:rPr>
+        <w:t xml:space="preserve">[^1]: Cobbled together from</w:t>
+      </w:r>
+      <w:r>
+        <w:br w:type="textWrapping"/>
+      </w:r>
+      <w:r>
+        <w:rPr>
+          <w:rStyle w:val="VerbatimChar"/>
+        </w:rPr>
+        <w:t xml:space="preserve">    &lt;http://daringfireball.net/projects/markdown/syntax&gt; and</w:t>
+      </w:r>
+      <w:r>
+        <w:br w:type="textWrapping"/>
+      </w:r>
+      <w:r>
+        <w:rPr>
+          <w:rStyle w:val="VerbatimChar"/>
+        </w:rPr>
+        <w:t xml:space="preserve">    &lt;http://johnmacfarlane.net/pandoc/README.html&gt;.</w:t>
+      </w:r>
+      <w:r>
+        <w:br w:type="textWrapping"/>
+      </w:r>
+      <w:r>
+        <w:rPr>
+          <w:rStyle w:val="VerbatimChar"/>
+        </w:rPr>
+        <w:t xml:space="preserve">    </w:t>
+      </w:r>
+      <w:r>
+        <w:br w:type="textWrapping"/>
+      </w:r>
+      <w:r>
+        <w:rPr>
+          <w:rStyle w:val="VerbatimChar"/>
+        </w:rPr>
+        <w:t xml:space="preserve">[^larga] Una nota que tiene.</w:t>
+      </w:r>
+      <w:r>
+        <w:br w:type="textWrapping"/>
+      </w:r>
+      <w:r>
+        <w:br w:type="textWrapping"/>
+      </w:r>
+      <w:r>
+        <w:rPr>
+          <w:rStyle w:val="VerbatimChar"/>
+        </w:rPr>
+        <w:t xml:space="preserve">    Varias lineas</w:t>
+      </w:r>
+      <w:r>
+        <w:br w:type="textWrapping"/>
+      </w:r>
+      <w:r>
+        <w:rPr>
+          <w:rStyle w:val="VerbatimChar"/>
+        </w:rPr>
+        <w:t xml:space="preserve">    </w:t>
+      </w:r>
+      <w:r>
+        <w:br w:type="textWrapping"/>
+      </w:r>
+      <w:r>
+        <w:rPr>
+          <w:rStyle w:val="VerbatimChar"/>
+        </w:rPr>
+        <w:t xml:space="preserve">        {incluso código}</w:t>
+      </w:r>
+      <w:r>
+        <w:br w:type="textWrapping"/>
+      </w:r>
+      <w:r>
+        <w:rPr>
+          <w:rStyle w:val="VerbatimChar"/>
+        </w:rPr>
+        <w:t xml:space="preserve">    </w:t>
+      </w:r>
+      <w:r>
+        <w:br w:type="textWrapping"/>
+      </w:r>
+      <w:r>
+        <w:rPr>
+          <w:rStyle w:val="VerbatimChar"/>
+        </w:rPr>
+        <w:t xml:space="preserve">    Mas lineas</w:t>
+      </w:r>
+      <w:r>
+        <w:br w:type="textWrapping"/>
+      </w:r>
+      <w:r>
+        <w:rPr>
+          <w:rStyle w:val="VerbatimChar"/>
+        </w:rPr>
+        <w:t xml:space="preserve">    </w:t>
+      </w:r>
+      <w:r>
+        <w:br w:type="textWrapping"/>
+      </w:r>
+      <w:r>
+        <w:rPr>
+          <w:rStyle w:val="VerbatimChar"/>
+        </w:rPr>
+        <w:t xml:space="preserve">Esto ya no es de la nota larga</w:t>
+      </w:r>
+    </w:p>
+    <w:p>
+      <w:pPr>
         <w:pStyle w:val="Heading1"/>
       </w:pPr>
-      <w:bookmarkStart w:id="53" w:name="en-que-me-he-basado-o-copiado-si-lo-prefieres"/>
-      <w:bookmarkEnd w:id="53"/>
+      <w:bookmarkStart w:id="54" w:name="en-que-me-he-basado-o-copiado-si-lo-prefieres"/>
       <w:r>
         <w:t xml:space="preserve">En que me he basado (o copiado si lo prefieres)</w:t>
       </w:r>
+      <w:bookmarkEnd w:id="54"/>
     </w:p>
     <w:p>
       <w:pPr>
@@ -2212,7 +2474,7 @@
       <w:r>
         <w:t xml:space="preserve"> </w:t>
       </w:r>
-      <w:hyperlink r:id="rId54">
+      <w:hyperlink r:id="rId55">
         <w:r>
           <w:rPr>
             <w:rStyle w:val="Hyperlink"/>
@@ -2241,7 +2503,7 @@
       <w:r>
         <w:t xml:space="preserve"> </w:t>
       </w:r>
-      <w:hyperlink r:id="rId55">
+      <w:hyperlink r:id="rId56">
         <w:r>
           <w:rPr>
             <w:rStyle w:val="Hyperlink"/>
@@ -2258,7 +2520,7 @@
       <w:r>
         <w:t xml:space="preserve"> </w:t>
       </w:r>
-      <w:hyperlink r:id="rId56">
+      <w:hyperlink r:id="rId57">
         <w:r>
           <w:rPr>
             <w:rStyle w:val="Hyperlink"/>
@@ -2279,12 +2541,22 @@
         </w:numPr>
       </w:pPr>
       <w:r>
-        <w:t xml:space="preserve">Para hacer el makefile me he leido varios tutoriales y copiado descaradamente de varios sitios que olvidé apuntar (lo siento)</w:t>
+        <w:t xml:space="preserve">Para hacer el makefile me he leido varios tutoriales y copiado</w:t>
+      </w:r>
+      <w:r>
+        <w:t xml:space="preserve"> </w:t>
+      </w:r>
+      <w:r>
+        <w:t xml:space="preserve">descaradamente de varios sitios que olvidé apuntar (lo siento)</w:t>
       </w:r>
     </w:p>
     <w:sectPr/>
   </w:body>
 </w:document>
+</file>
+
+<file path=word/comments.xml><?xml version="1.0" encoding="utf-8"?>
+<w:comments xmlns:w="http://schemas.openxmlformats.org/wordprocessingml/2006/main" xmlns:m="http://schemas.openxmlformats.org/officeDocument/2006/math" xmlns:r="http://schemas.openxmlformats.org/officeDocument/2006/relationships" xmlns:o="urn:schemas-microsoft-com:office:office" xmlns:v="urn:schemas-microsoft-com:vml" xmlns:w10="urn:schemas-microsoft-com:office:word" xmlns:a="http://schemas.openxmlformats.org/drawingml/2006/main" xmlns:pic="http://schemas.openxmlformats.org/drawingml/2006/picture" xmlns:wp="http://schemas.openxmlformats.org/drawingml/2006/wordprocessingDrawing"/>
 </file>
 
 <file path=word/footnotes.xml><?xml version="1.0" encoding="utf-8"?>
@@ -2327,8 +2599,8 @@
 
 <file path=word/numbering.xml><?xml version="1.0" encoding="utf-8"?>
 <w:numbering xmlns:w="http://schemas.openxmlformats.org/wordprocessingml/2006/main">
-  <w:abstractNum w:abstractNumId="0">
-    <w:nsid w:val="e17f69ba"/>
+  <w:abstractNum w:abstractNumId="990">
+    <w:nsid w:val="170cd2de"/>
     <w:multiLevelType w:val="multilevel"/>
     <w:lvl w:ilvl="0">
       <w:numFmt w:val="bullet"/>
@@ -2407,9 +2679,31 @@
         <w:ind w:left="4800" w:hanging="480"/>
       </w:pPr>
     </w:lvl>
+    <w:lvl w:ilvl="7">
+      <w:numFmt w:val="bullet"/>
+      <w:lvlText w:val=" "/>
+      <w:lvlJc w:val="left"/>
+      <w:pPr>
+        <w:tabs>
+          <w:tab w:val="num" w:pos="5040"/>
+        </w:tabs>
+        <w:ind w:left="5520" w:hanging="480"/>
+      </w:pPr>
+    </w:lvl>
+    <w:lvl w:ilvl="8">
+      <w:numFmt w:val="bullet"/>
+      <w:lvlText w:val=" "/>
+      <w:lvlJc w:val="left"/>
+      <w:pPr>
+        <w:tabs>
+          <w:tab w:val="num" w:pos="5760"/>
+        </w:tabs>
+        <w:ind w:left="6240" w:hanging="480"/>
+      </w:pPr>
+    </w:lvl>
   </w:abstractNum>
   <w:abstractNum w:abstractNumId="990">
-    <w:nsid w:val="50607019"/>
+    <w:nsid w:val="45eaaa30"/>
     <w:multiLevelType w:val="multilevel"/>
     <w:lvl w:ilvl="0">
       <w:numFmt w:val="bullet"/>
@@ -2488,9 +2782,31 @@
         <w:ind w:left="4800" w:hanging="480"/>
       </w:pPr>
     </w:lvl>
+    <w:lvl w:ilvl="7">
+      <w:numFmt w:val="bullet"/>
+      <w:lvlText w:val=" "/>
+      <w:lvlJc w:val="left"/>
+      <w:pPr>
+        <w:tabs>
+          <w:tab w:val="num" w:pos="5040"/>
+        </w:tabs>
+        <w:ind w:left="5520" w:hanging="480"/>
+      </w:pPr>
+    </w:lvl>
+    <w:lvl w:ilvl="8">
+      <w:numFmt w:val="bullet"/>
+      <w:lvlText w:val=" "/>
+      <w:lvlJc w:val="left"/>
+      <w:pPr>
+        <w:tabs>
+          <w:tab w:val="num" w:pos="5760"/>
+        </w:tabs>
+        <w:ind w:left="6240" w:hanging="480"/>
+      </w:pPr>
+    </w:lvl>
   </w:abstractNum>
   <w:abstractNum w:abstractNumId="991">
-    <w:nsid w:val="623028e0"/>
+    <w:nsid w:val="3148860b"/>
     <w:multiLevelType w:val="multilevel"/>
     <w:lvl w:ilvl="0">
       <w:numFmt w:val="bullet"/>
@@ -2569,9 +2885,31 @@
         <w:ind w:left="4800" w:hanging="480"/>
       </w:pPr>
     </w:lvl>
+    <w:lvl w:ilvl="7">
+      <w:numFmt w:val="bullet"/>
+      <w:lvlText w:val="–"/>
+      <w:lvlJc w:val="left"/>
+      <w:pPr>
+        <w:tabs>
+          <w:tab w:val="num" w:pos="5040"/>
+        </w:tabs>
+        <w:ind w:left="5520" w:hanging="480"/>
+      </w:pPr>
+    </w:lvl>
+    <w:lvl w:ilvl="8">
+      <w:numFmt w:val="bullet"/>
+      <w:lvlText w:val="•"/>
+      <w:lvlJc w:val="left"/>
+      <w:pPr>
+        <w:tabs>
+          <w:tab w:val="num" w:pos="5760"/>
+        </w:tabs>
+        <w:ind w:left="6240" w:hanging="480"/>
+      </w:pPr>
+    </w:lvl>
   </w:abstractNum>
-  <w:num w:numId="1">
-    <w:abstractNumId w:val="0"/>
+  <w:num w:numId="1000">
+    <w:abstractNumId w:val="990"/>
   </w:num>
   <w:num w:numId="1000">
     <w:abstractNumId w:val="990"/>
@@ -2599,7 +2937,7 @@
         <w:rFonts w:asciiTheme="minorHAnsi" w:eastAsiaTheme="minorHAnsi" w:hAnsiTheme="minorHAnsi" w:cstheme="minorBidi"/>
         <w:sz w:val="24"/>
         <w:szCs w:val="24"/>
-        <w:lang w:val="en-US" w:eastAsia="en-US" w:bidi="ar-SA"/>
+        <w:lang w:val="es-ES" w:eastAsia="en-US" w:bidi="ar-SA"/>
       </w:rPr>
     </w:rPrDefault>
     <w:pPrDefault>
@@ -2844,6 +3182,66 @@
       <w:szCs w:val="24"/>
     </w:rPr>
   </w:style>
+  <w:style w:type="paragraph" w:styleId="Heading7">
+    <w:name w:val="Heading 7"/>
+    <w:basedOn w:val="Normal"/>
+    <w:next w:val="BodyText"/>
+    <w:uiPriority w:val="9"/>
+    <w:unhideWhenUsed/>
+    <w:qFormat/>
+    <w:pPr>
+      <w:keepNext/>
+      <w:keepLines/>
+      <w:spacing w:before="200" w:after="0"/>
+      <w:outlineLvl w:val="6"/>
+    </w:pPr>
+    <w:rPr>
+      <w:rFonts w:asciiTheme="majorHAnsi" w:eastAsiaTheme="majorEastAsia" w:hAnsiTheme="majorHAnsi" w:cstheme="majorBidi"/>
+      <w:color w:val="4F81BD" w:themeColor="accent1"/>
+      <w:sz w:val="24"/>
+      <w:szCs w:val="24"/>
+    </w:rPr>
+  </w:style>
+  <w:style w:type="paragraph" w:styleId="Heading8">
+    <w:name w:val="Heading 8"/>
+    <w:basedOn w:val="Normal"/>
+    <w:next w:val="BodyText"/>
+    <w:uiPriority w:val="9"/>
+    <w:unhideWhenUsed/>
+    <w:qFormat/>
+    <w:pPr>
+      <w:keepNext/>
+      <w:keepLines/>
+      <w:spacing w:before="200" w:after="0"/>
+      <w:outlineLvl w:val="7"/>
+    </w:pPr>
+    <w:rPr>
+      <w:rFonts w:asciiTheme="majorHAnsi" w:eastAsiaTheme="majorEastAsia" w:hAnsiTheme="majorHAnsi" w:cstheme="majorBidi"/>
+      <w:color w:val="4F81BD" w:themeColor="accent1"/>
+      <w:sz w:val="24"/>
+      <w:szCs w:val="24"/>
+    </w:rPr>
+  </w:style>
+  <w:style w:type="paragraph" w:styleId="Heading9">
+    <w:name w:val="Heading 9"/>
+    <w:basedOn w:val="Normal"/>
+    <w:next w:val="BodyText"/>
+    <w:uiPriority w:val="9"/>
+    <w:unhideWhenUsed/>
+    <w:qFormat/>
+    <w:pPr>
+      <w:keepNext/>
+      <w:keepLines/>
+      <w:spacing w:before="200" w:after="0"/>
+      <w:outlineLvl w:val="8"/>
+    </w:pPr>
+    <w:rPr>
+      <w:rFonts w:asciiTheme="majorHAnsi" w:eastAsiaTheme="majorEastAsia" w:hAnsiTheme="majorHAnsi" w:cstheme="majorBidi"/>
+      <w:color w:val="4F81BD" w:themeColor="accent1"/>
+      <w:sz w:val="24"/>
+      <w:szCs w:val="24"/>
+    </w:rPr>
+  </w:style>
   <w:style w:type="paragraph" w:styleId="BlockText">
     <w:name w:val="Block Text"/>
     <w:basedOn w:val="BodyText"/>
@@ -2875,8 +3273,9 @@
     <w:semiHidden/>
     <w:unhideWhenUsed/>
   </w:style>
-  <w:style w:type="table" w:default="1" w:styleId="TableNormal">
-    <w:name w:val="Normal Table"/>
+  <w:style w:type="table" w:default="1" w:styleId="Table">
+    <w:name w:val="Table"/>
+    <w:basedOn w:val="TableNormal"/>
     <w:semiHidden/>
     <w:unhideWhenUsed/>
     <w:qFormat/>
@@ -2933,8 +3332,8 @@
     <w:name w:val="Figure"/>
     <w:basedOn w:val="Normal"/>
   </w:style>
-  <w:style w:type="paragraph" w:customStyle="1" w:styleId="FigureWithCaption">
-    <w:name w:val="Figure with Caption"/>
+  <w:style w:type="paragraph" w:customStyle="1" w:styleId="CaptionedFigure">
+    <w:name w:val="Captioned Figure"/>
     <w:basedOn w:val="Figure"/>
     <w:pPr>
       <w:keepNext/>
@@ -2991,7 +3390,6 @@
     <w:link w:val="VerbatimChar"/>
     <w:pPr>
       <w:wordWrap w:val="off"/>
-      <w:noProof/>
     </w:pPr>
   </w:style>
   <w:style w:type="character" w:customStyle="1" w:styleId="KeywordTok">

</xml_diff>